<commit_message>
Added register/login end points.
</commit_message>
<xml_diff>
--- a/EndPoints.docx
+++ b/EndPoints.docx
@@ -9,120 +9,138 @@
     </w:p>
     <w:p>
       <w:r>
-        <w:t>GET Exams/All</w:t>
-      </w:r>
-    </w:p>
-    <w:p>
-      <w:r>
-        <w:t>GET Exams/</w:t>
-      </w:r>
-      <w:proofErr w:type="spellStart"/>
-      <w:r>
-        <w:t>Exam</w:t>
-      </w:r>
-      <w:r>
-        <w:t>ID</w:t>
-      </w:r>
-      <w:proofErr w:type="spellEnd"/>
-    </w:p>
-    <w:p>
-      <w:r>
-        <w:t>GET Exams/</w:t>
-      </w:r>
-      <w:proofErr w:type="spellStart"/>
-      <w:r>
-        <w:t>StudentID</w:t>
-      </w:r>
-      <w:proofErr w:type="spellEnd"/>
-      <w:r>
-        <w:t xml:space="preserve"> </w:t>
-      </w:r>
-      <w:r>
-        <w:tab/>
-      </w:r>
-      <w:r>
-        <w:tab/>
-        <w:t>// returns all exams for a given student</w:t>
-      </w:r>
-    </w:p>
-    <w:p>
-      <w:r>
-        <w:t>GET Exams/</w:t>
-      </w:r>
-      <w:proofErr w:type="spellStart"/>
-      <w:r>
-        <w:t>All</w:t>
-      </w:r>
-      <w:proofErr w:type="gramStart"/>
-      <w:r>
-        <w:t>?countPerPage</w:t>
-      </w:r>
-      <w:proofErr w:type="spellEnd"/>
-      <w:proofErr w:type="gramEnd"/>
-      <w:r>
-        <w:t>=</w:t>
-      </w:r>
-      <w:proofErr w:type="spellStart"/>
-      <w:r>
-        <w:t>x&amp;page</w:t>
-      </w:r>
-      <w:proofErr w:type="spellEnd"/>
-      <w:r>
-        <w:t>=y</w:t>
-      </w:r>
-      <w:r>
-        <w:t xml:space="preserve"> ???</w:t>
-      </w:r>
-    </w:p>
-    <w:p>
-      <w:r>
-        <w:t>GET Exams/</w:t>
-      </w:r>
-      <w:proofErr w:type="spellStart"/>
-      <w:r>
-        <w:t>All</w:t>
-      </w:r>
-      <w:r>
-        <w:t>ProblemIDs</w:t>
-      </w:r>
-      <w:proofErr w:type="gramStart"/>
-      <w:r>
-        <w:t>?ExamID</w:t>
-      </w:r>
-      <w:proofErr w:type="spellEnd"/>
-      <w:proofErr w:type="gramEnd"/>
-      <w:r>
-        <w:t>=x</w:t>
-      </w:r>
-    </w:p>
-    <w:p/>
-    <w:p>
-      <w:r>
-        <w:t>GET Comments/</w:t>
-      </w:r>
-      <w:proofErr w:type="spellStart"/>
-      <w:r>
-        <w:t>All</w:t>
-      </w:r>
-      <w:proofErr w:type="gramStart"/>
-      <w:r>
-        <w:t>?</w:t>
-      </w:r>
-      <w:r>
-        <w:t>ExamID</w:t>
-      </w:r>
-      <w:proofErr w:type="spellEnd"/>
-      <w:proofErr w:type="gramEnd"/>
-      <w:r>
-        <w:t>=x</w:t>
+        <w:t xml:space="preserve">POST </w:t>
+      </w:r>
+      <w:proofErr w:type="spellStart"/>
+      <w:r>
+        <w:t>api</w:t>
+      </w:r>
+      <w:proofErr w:type="spellEnd"/>
+      <w:r>
+        <w:t>/Account/Register</w:t>
+      </w:r>
+      <w:r>
+        <w:tab/>
+      </w:r>
+      <w:r>
+        <w:tab/>
+        <w:t xml:space="preserve">// TODO: </w:t>
+      </w:r>
+      <w:r>
+        <w:t>Add request headers and body</w:t>
       </w:r>
       <w:bookmarkStart w:id="0" w:name="_GoBack"/>
       <w:bookmarkEnd w:id="0"/>
     </w:p>
+    <w:p>
+      <w:r>
+        <w:t xml:space="preserve">POST Token </w:t>
+      </w:r>
+      <w:r>
+        <w:tab/>
+      </w:r>
+      <w:r>
+        <w:tab/>
+      </w:r>
+      <w:r>
+        <w:tab/>
+      </w:r>
+      <w:r>
+        <w:tab/>
+        <w:t>// TODO: Add request headers and body</w:t>
+      </w:r>
+    </w:p>
     <w:p/>
     <w:p>
       <w:r>
-        <w:t>GET Problems/</w:t>
+        <w:t>Student:</w:t>
+      </w:r>
+    </w:p>
+    <w:p>
+      <w:r>
+        <w:t xml:space="preserve">GET </w:t>
+      </w:r>
+      <w:proofErr w:type="spellStart"/>
+      <w:r>
+        <w:t>api</w:t>
+      </w:r>
+      <w:proofErr w:type="spellEnd"/>
+      <w:r>
+        <w:t>/</w:t>
+      </w:r>
+      <w:r>
+        <w:t>Exams/All</w:t>
+      </w:r>
+    </w:p>
+    <w:p>
+      <w:r>
+        <w:t xml:space="preserve">GET </w:t>
+      </w:r>
+      <w:proofErr w:type="spellStart"/>
+      <w:r>
+        <w:t>api</w:t>
+      </w:r>
+      <w:proofErr w:type="spellEnd"/>
+      <w:r>
+        <w:t>/</w:t>
+      </w:r>
+      <w:r>
+        <w:t>Exams/</w:t>
+      </w:r>
+      <w:proofErr w:type="spellStart"/>
+      <w:r>
+        <w:t>Exam</w:t>
+      </w:r>
+      <w:r>
+        <w:t>ID</w:t>
+      </w:r>
+      <w:proofErr w:type="spellEnd"/>
+    </w:p>
+    <w:p>
+      <w:r>
+        <w:t xml:space="preserve">GET </w:t>
+      </w:r>
+      <w:proofErr w:type="spellStart"/>
+      <w:r>
+        <w:t>api</w:t>
+      </w:r>
+      <w:proofErr w:type="spellEnd"/>
+      <w:r>
+        <w:t>/</w:t>
+      </w:r>
+      <w:r>
+        <w:t>Exams/</w:t>
+      </w:r>
+      <w:proofErr w:type="spellStart"/>
+      <w:r>
+        <w:t>StudentID</w:t>
+      </w:r>
+      <w:proofErr w:type="spellEnd"/>
+      <w:r>
+        <w:t xml:space="preserve"> </w:t>
+      </w:r>
+      <w:r>
+        <w:tab/>
+      </w:r>
+      <w:r>
+        <w:tab/>
+        <w:t>// returns all exams for a given student</w:t>
+      </w:r>
+    </w:p>
+    <w:p>
+      <w:r>
+        <w:t xml:space="preserve">GET </w:t>
+      </w:r>
+      <w:proofErr w:type="spellStart"/>
+      <w:r>
+        <w:t>api</w:t>
+      </w:r>
+      <w:proofErr w:type="spellEnd"/>
+      <w:r>
+        <w:t>/</w:t>
+      </w:r>
+      <w:r>
+        <w:t>Exams/</w:t>
       </w:r>
       <w:proofErr w:type="spellStart"/>
       <w:r>
@@ -130,6 +148,49 @@
       </w:r>
       <w:proofErr w:type="gramStart"/>
       <w:r>
+        <w:t>?countPerPage</w:t>
+      </w:r>
+      <w:proofErr w:type="spellEnd"/>
+      <w:proofErr w:type="gramEnd"/>
+      <w:r>
+        <w:t>=</w:t>
+      </w:r>
+      <w:proofErr w:type="spellStart"/>
+      <w:r>
+        <w:t>x&amp;page</w:t>
+      </w:r>
+      <w:proofErr w:type="spellEnd"/>
+      <w:r>
+        <w:t>=y</w:t>
+      </w:r>
+      <w:r>
+        <w:t xml:space="preserve"> ???</w:t>
+      </w:r>
+    </w:p>
+    <w:p>
+      <w:r>
+        <w:t xml:space="preserve">GET </w:t>
+      </w:r>
+      <w:proofErr w:type="spellStart"/>
+      <w:r>
+        <w:t>api</w:t>
+      </w:r>
+      <w:proofErr w:type="spellEnd"/>
+      <w:r>
+        <w:t>/</w:t>
+      </w:r>
+      <w:r>
+        <w:t>Exams/</w:t>
+      </w:r>
+      <w:proofErr w:type="spellStart"/>
+      <w:r>
+        <w:t>All</w:t>
+      </w:r>
+      <w:r>
+        <w:t>ProblemIDs</w:t>
+      </w:r>
+      <w:proofErr w:type="gramStart"/>
+      <w:r>
         <w:t>?ExamID</w:t>
       </w:r>
       <w:proofErr w:type="spellEnd"/>
@@ -137,13 +198,87 @@
       <w:r>
         <w:t>=x</w:t>
       </w:r>
+    </w:p>
+    <w:p/>
+    <w:p>
+      <w:r>
+        <w:t xml:space="preserve">GET </w:t>
+      </w:r>
+      <w:proofErr w:type="spellStart"/>
+      <w:r>
+        <w:t>api</w:t>
+      </w:r>
+      <w:proofErr w:type="spellEnd"/>
+      <w:r>
+        <w:t>/</w:t>
+      </w:r>
+      <w:r>
+        <w:t>Comments/</w:t>
+      </w:r>
+      <w:proofErr w:type="spellStart"/>
+      <w:r>
+        <w:t>All</w:t>
+      </w:r>
+      <w:proofErr w:type="gramStart"/>
+      <w:r>
+        <w:t>?</w:t>
+      </w:r>
+      <w:r>
+        <w:t>ExamID</w:t>
+      </w:r>
+      <w:proofErr w:type="spellEnd"/>
+      <w:proofErr w:type="gramEnd"/>
+      <w:r>
+        <w:t>=x</w:t>
+      </w:r>
+    </w:p>
+    <w:p/>
+    <w:p>
+      <w:r>
+        <w:t xml:space="preserve">GET </w:t>
+      </w:r>
+      <w:proofErr w:type="spellStart"/>
+      <w:r>
+        <w:t>api</w:t>
+      </w:r>
+      <w:proofErr w:type="spellEnd"/>
+      <w:r>
+        <w:t>/</w:t>
+      </w:r>
+      <w:r>
+        <w:t>Problems/</w:t>
+      </w:r>
+      <w:proofErr w:type="spellStart"/>
+      <w:r>
+        <w:t>All</w:t>
+      </w:r>
+      <w:proofErr w:type="gramStart"/>
+      <w:r>
+        <w:t>?ExamID</w:t>
+      </w:r>
+      <w:proofErr w:type="spellEnd"/>
+      <w:proofErr w:type="gramEnd"/>
+      <w:r>
+        <w:t>=x</w:t>
+      </w:r>
       <w:r>
         <w:t xml:space="preserve"> ???</w:t>
       </w:r>
     </w:p>
     <w:p>
       <w:r>
-        <w:t>GET Problems/</w:t>
+        <w:t xml:space="preserve">GET </w:t>
+      </w:r>
+      <w:proofErr w:type="spellStart"/>
+      <w:r>
+        <w:t>api</w:t>
+      </w:r>
+      <w:proofErr w:type="spellEnd"/>
+      <w:r>
+        <w:t>/</w:t>
+      </w:r>
+      <w:r>
+        <w:t>Problems/</w:t>
       </w:r>
       <w:proofErr w:type="spellStart"/>
       <w:r>
@@ -155,6 +290,11 @@
       </w:r>
       <w:r>
         <w:tab/>
+      </w:r>
+      <w:r>
+        <w:tab/>
+      </w:r>
+      <w:r>
         <w:t>// returns the links as well</w:t>
       </w:r>
     </w:p>
@@ -166,13 +306,32 @@
     </w:p>
     <w:p>
       <w:r>
-        <w:t>POST Exams/</w:t>
+        <w:t xml:space="preserve">POST </w:t>
+      </w:r>
+      <w:proofErr w:type="spellStart"/>
+      <w:r>
+        <w:t>api</w:t>
+      </w:r>
+      <w:proofErr w:type="spellEnd"/>
+      <w:r>
+        <w:t>/</w:t>
+      </w:r>
+      <w:r>
+        <w:t>Exams/</w:t>
       </w:r>
       <w:r>
         <w:t>Add</w:t>
       </w:r>
       <w:r>
         <w:tab/>
+      </w:r>
+      <w:r>
+        <w:tab/>
+      </w:r>
+      <w:r>
+        <w:tab/>
+      </w:r>
+      <w:r>
         <w:t xml:space="preserve">// body: name, </w:t>
       </w:r>
       <w:proofErr w:type="spellStart"/>
@@ -191,10 +350,26 @@
     </w:p>
     <w:p>
       <w:r>
-        <w:t xml:space="preserve">POST Problems/Add </w:t>
-      </w:r>
-      <w:r>
-        <w:tab/>
+        <w:t xml:space="preserve">POST </w:t>
+      </w:r>
+      <w:proofErr w:type="spellStart"/>
+      <w:r>
+        <w:t>api</w:t>
+      </w:r>
+      <w:proofErr w:type="spellEnd"/>
+      <w:r>
+        <w:t>/</w:t>
+      </w:r>
+      <w:r>
+        <w:t xml:space="preserve">Problems/Add </w:t>
+      </w:r>
+      <w:r>
+        <w:tab/>
+      </w:r>
+      <w:r>
+        <w:tab/>
+      </w:r>
+      <w:r>
         <w:t xml:space="preserve">// body: name, </w:t>
       </w:r>
       <w:proofErr w:type="spellStart"/>
@@ -210,6 +385,14 @@
       </w:r>
       <w:proofErr w:type="spellStart"/>
       <w:r>
+        <w:t>api</w:t>
+      </w:r>
+      <w:proofErr w:type="spellEnd"/>
+      <w:r>
+        <w:t>/</w:t>
+      </w:r>
+      <w:proofErr w:type="spellStart"/>
+      <w:r>
         <w:t>DownloadPaths</w:t>
       </w:r>
       <w:proofErr w:type="spellEnd"/>
@@ -218,6 +401,11 @@
       </w:r>
       <w:r>
         <w:tab/>
+      </w:r>
+      <w:r>
+        <w:tab/>
+      </w:r>
+      <w:r>
         <w:t xml:space="preserve">// body: message, link, </w:t>
       </w:r>
       <w:proofErr w:type="spellStart"/>
@@ -228,7 +416,18 @@
     </w:p>
     <w:p>
       <w:r>
-        <w:t xml:space="preserve">POST Comments/Add </w:t>
+        <w:t xml:space="preserve">POST </w:t>
+      </w:r>
+      <w:proofErr w:type="spellStart"/>
+      <w:r>
+        <w:t>api</w:t>
+      </w:r>
+      <w:proofErr w:type="spellEnd"/>
+      <w:r>
+        <w:t>/</w:t>
+      </w:r>
+      <w:r>
+        <w:t xml:space="preserve">Comments/Add </w:t>
       </w:r>
       <w:r>
         <w:tab/>
@@ -245,7 +444,18 @@
     </w:p>
     <w:p>
       <w:r>
-        <w:t>PUT Exams/</w:t>
+        <w:t xml:space="preserve">PUT </w:t>
+      </w:r>
+      <w:proofErr w:type="spellStart"/>
+      <w:r>
+        <w:t>api</w:t>
+      </w:r>
+      <w:proofErr w:type="spellEnd"/>
+      <w:r>
+        <w:t>/</w:t>
+      </w:r>
+      <w:r>
+        <w:t>Exams/</w:t>
       </w:r>
       <w:proofErr w:type="spellStart"/>
       <w:r>

</xml_diff>

<commit_message>
Adding all complete functionality for ALL controllers. Only file integration left.
</commit_message>
<xml_diff>
--- a/EndPoints.docx
+++ b/EndPoints.docx
@@ -6,34 +6,31 @@
       <w:r>
         <w:t>Public:</w:t>
       </w:r>
-    </w:p>
-    <w:p>
-      <w:r>
-        <w:t xml:space="preserve">POST </w:t>
-      </w:r>
-      <w:proofErr w:type="spellStart"/>
-      <w:r>
-        <w:t>api</w:t>
-      </w:r>
-      <w:proofErr w:type="spellEnd"/>
-      <w:r>
-        <w:t>/Account/Register</w:t>
-      </w:r>
-      <w:r>
-        <w:tab/>
-      </w:r>
-      <w:r>
-        <w:tab/>
-        <w:t xml:space="preserve">// TODO: </w:t>
-      </w:r>
-      <w:r>
-        <w:t>Add request headers and body</w:t>
-      </w:r>
       <w:bookmarkStart w:id="0" w:name="_GoBack"/>
       <w:bookmarkEnd w:id="0"/>
     </w:p>
     <w:p>
       <w:r>
+        <w:t xml:space="preserve">POST </w:t>
+      </w:r>
+      <w:proofErr w:type="spellStart"/>
+      <w:r>
+        <w:t>api</w:t>
+      </w:r>
+      <w:proofErr w:type="spellEnd"/>
+      <w:r>
+        <w:t>/Account/Register</w:t>
+      </w:r>
+      <w:r>
+        <w:tab/>
+      </w:r>
+      <w:r>
+        <w:tab/>
+        <w:t>// TODO: Add request headers and body</w:t>
+      </w:r>
+    </w:p>
+    <w:p>
+      <w:r>
         <w:t xml:space="preserve">POST Token </w:t>
       </w:r>
       <w:r>
@@ -57,66 +54,124 @@
       </w:r>
     </w:p>
     <w:p>
-      <w:r>
+      <w:pPr>
+        <w:rPr>
+          <w:color w:val="00B050"/>
+        </w:rPr>
+      </w:pPr>
+      <w:r>
+        <w:rPr>
+          <w:color w:val="00B050"/>
+        </w:rPr>
         <w:t xml:space="preserve">GET </w:t>
       </w:r>
       <w:proofErr w:type="spellStart"/>
       <w:r>
+        <w:rPr>
+          <w:color w:val="00B050"/>
+        </w:rPr>
         <w:t>api</w:t>
       </w:r>
       <w:proofErr w:type="spellEnd"/>
       <w:r>
+        <w:rPr>
+          <w:color w:val="00B050"/>
+        </w:rPr>
         <w:t>/</w:t>
       </w:r>
       <w:r>
+        <w:rPr>
+          <w:color w:val="00B050"/>
+        </w:rPr>
         <w:t>Exams/All</w:t>
       </w:r>
     </w:p>
     <w:p>
-      <w:r>
+      <w:pPr>
+        <w:rPr>
+          <w:color w:val="00B050"/>
+        </w:rPr>
+      </w:pPr>
+      <w:r>
+        <w:rPr>
+          <w:color w:val="00B050"/>
+        </w:rPr>
         <w:t xml:space="preserve">GET </w:t>
       </w:r>
       <w:proofErr w:type="spellStart"/>
       <w:r>
+        <w:rPr>
+          <w:color w:val="00B050"/>
+        </w:rPr>
         <w:t>api</w:t>
       </w:r>
       <w:proofErr w:type="spellEnd"/>
       <w:r>
+        <w:rPr>
+          <w:color w:val="00B050"/>
+        </w:rPr>
         <w:t>/</w:t>
       </w:r>
       <w:r>
+        <w:rPr>
+          <w:color w:val="00B050"/>
+        </w:rPr>
         <w:t>Exams/</w:t>
       </w:r>
       <w:proofErr w:type="spellStart"/>
       <w:r>
+        <w:rPr>
+          <w:color w:val="00B050"/>
+        </w:rPr>
         <w:t>Exam</w:t>
       </w:r>
       <w:r>
+        <w:rPr>
+          <w:color w:val="00B050"/>
+        </w:rPr>
         <w:t>ID</w:t>
       </w:r>
       <w:proofErr w:type="spellEnd"/>
     </w:p>
     <w:p>
       <w:r>
+        <w:rPr>
+          <w:color w:val="00B050"/>
+        </w:rPr>
         <w:t xml:space="preserve">GET </w:t>
       </w:r>
       <w:proofErr w:type="spellStart"/>
       <w:r>
+        <w:rPr>
+          <w:color w:val="00B050"/>
+        </w:rPr>
         <w:t>api</w:t>
       </w:r>
       <w:proofErr w:type="spellEnd"/>
       <w:r>
+        <w:rPr>
+          <w:color w:val="00B050"/>
+        </w:rPr>
         <w:t>/</w:t>
       </w:r>
       <w:r>
+        <w:rPr>
+          <w:color w:val="00B050"/>
+        </w:rPr>
         <w:t>Exams/</w:t>
       </w:r>
       <w:proofErr w:type="spellStart"/>
       <w:r>
+        <w:rPr>
+          <w:color w:val="00B050"/>
+        </w:rPr>
         <w:t>StudentID</w:t>
       </w:r>
       <w:proofErr w:type="spellEnd"/>
       <w:r>
+        <w:rPr>
+          <w:color w:val="00B050"/>
+        </w:rPr>
         <w:t xml:space="preserve"> </w:t>
       </w:r>
       <w:r>
@@ -128,173 +183,327 @@
       </w:r>
     </w:p>
     <w:p>
-      <w:r>
+      <w:pPr>
+        <w:rPr>
+          <w:color w:val="00B050"/>
+        </w:rPr>
+      </w:pPr>
+      <w:r>
+        <w:rPr>
+          <w:color w:val="00B050"/>
+        </w:rPr>
         <w:t xml:space="preserve">GET </w:t>
       </w:r>
       <w:proofErr w:type="spellStart"/>
       <w:r>
+        <w:rPr>
+          <w:color w:val="00B050"/>
+        </w:rPr>
         <w:t>api</w:t>
       </w:r>
       <w:proofErr w:type="spellEnd"/>
       <w:r>
+        <w:rPr>
+          <w:color w:val="00B050"/>
+        </w:rPr>
         <w:t>/</w:t>
       </w:r>
       <w:r>
+        <w:rPr>
+          <w:color w:val="00B050"/>
+        </w:rPr>
         <w:t>Exams/</w:t>
       </w:r>
       <w:proofErr w:type="spellStart"/>
       <w:r>
+        <w:rPr>
+          <w:color w:val="00B050"/>
+        </w:rPr>
         <w:t>All</w:t>
       </w:r>
       <w:proofErr w:type="gramStart"/>
       <w:r>
+        <w:rPr>
+          <w:color w:val="00B050"/>
+        </w:rPr>
         <w:t>?countPerPage</w:t>
       </w:r>
       <w:proofErr w:type="spellEnd"/>
       <w:proofErr w:type="gramEnd"/>
       <w:r>
+        <w:rPr>
+          <w:color w:val="00B050"/>
+        </w:rPr>
         <w:t>=</w:t>
       </w:r>
       <w:proofErr w:type="spellStart"/>
       <w:r>
+        <w:rPr>
+          <w:color w:val="00B050"/>
+        </w:rPr>
         <w:t>x&amp;page</w:t>
       </w:r>
       <w:proofErr w:type="spellEnd"/>
       <w:r>
+        <w:rPr>
+          <w:color w:val="00B050"/>
+        </w:rPr>
         <w:t>=y</w:t>
       </w:r>
       <w:r>
+        <w:rPr>
+          <w:color w:val="00B050"/>
+        </w:rPr>
         <w:t xml:space="preserve"> ???</w:t>
       </w:r>
     </w:p>
     <w:p>
-      <w:r>
+      <w:pPr>
+        <w:rPr>
+          <w:color w:val="00B050"/>
+        </w:rPr>
+      </w:pPr>
+      <w:r>
+        <w:rPr>
+          <w:color w:val="00B050"/>
+        </w:rPr>
         <w:t xml:space="preserve">GET </w:t>
       </w:r>
       <w:proofErr w:type="spellStart"/>
       <w:r>
+        <w:rPr>
+          <w:color w:val="00B050"/>
+        </w:rPr>
         <w:t>api</w:t>
       </w:r>
       <w:proofErr w:type="spellEnd"/>
       <w:r>
+        <w:rPr>
+          <w:color w:val="00B050"/>
+        </w:rPr>
         <w:t>/</w:t>
       </w:r>
       <w:r>
+        <w:rPr>
+          <w:color w:val="00B050"/>
+        </w:rPr>
         <w:t>Exams/</w:t>
       </w:r>
       <w:proofErr w:type="spellStart"/>
       <w:r>
+        <w:rPr>
+          <w:color w:val="00B050"/>
+        </w:rPr>
         <w:t>All</w:t>
       </w:r>
       <w:r>
+        <w:rPr>
+          <w:color w:val="00B050"/>
+        </w:rPr>
         <w:t>ProblemIDs</w:t>
       </w:r>
       <w:proofErr w:type="gramStart"/>
       <w:r>
+        <w:rPr>
+          <w:color w:val="00B050"/>
+        </w:rPr>
         <w:t>?ExamID</w:t>
       </w:r>
       <w:proofErr w:type="spellEnd"/>
       <w:proofErr w:type="gramEnd"/>
       <w:r>
+        <w:rPr>
+          <w:color w:val="00B050"/>
+        </w:rPr>
         <w:t>=x</w:t>
       </w:r>
     </w:p>
     <w:p/>
     <w:p>
-      <w:r>
+      <w:pPr>
+        <w:rPr>
+          <w:color w:val="00B050"/>
+        </w:rPr>
+      </w:pPr>
+      <w:r>
+        <w:rPr>
+          <w:color w:val="00B050"/>
+        </w:rPr>
         <w:t xml:space="preserve">GET </w:t>
       </w:r>
       <w:proofErr w:type="spellStart"/>
       <w:r>
+        <w:rPr>
+          <w:color w:val="00B050"/>
+        </w:rPr>
         <w:t>api</w:t>
       </w:r>
       <w:proofErr w:type="spellEnd"/>
       <w:r>
+        <w:rPr>
+          <w:color w:val="00B050"/>
+        </w:rPr>
         <w:t>/</w:t>
       </w:r>
       <w:r>
+        <w:rPr>
+          <w:color w:val="00B050"/>
+        </w:rPr>
         <w:t>Comments/</w:t>
       </w:r>
       <w:proofErr w:type="spellStart"/>
       <w:r>
+        <w:rPr>
+          <w:color w:val="00B050"/>
+        </w:rPr>
         <w:t>All</w:t>
       </w:r>
       <w:proofErr w:type="gramStart"/>
       <w:r>
+        <w:rPr>
+          <w:color w:val="00B050"/>
+        </w:rPr>
         <w:t>?</w:t>
       </w:r>
       <w:r>
+        <w:rPr>
+          <w:color w:val="00B050"/>
+        </w:rPr>
         <w:t>ExamID</w:t>
       </w:r>
       <w:proofErr w:type="spellEnd"/>
       <w:proofErr w:type="gramEnd"/>
       <w:r>
+        <w:rPr>
+          <w:color w:val="00B050"/>
+        </w:rPr>
         <w:t>=x</w:t>
       </w:r>
     </w:p>
     <w:p/>
     <w:p>
-      <w:r>
+      <w:pPr>
+        <w:rPr>
+          <w:color w:val="00B050"/>
+        </w:rPr>
+      </w:pPr>
+      <w:r>
+        <w:rPr>
+          <w:color w:val="00B050"/>
+        </w:rPr>
         <w:t xml:space="preserve">GET </w:t>
       </w:r>
       <w:proofErr w:type="spellStart"/>
       <w:r>
+        <w:rPr>
+          <w:color w:val="00B050"/>
+        </w:rPr>
         <w:t>api</w:t>
       </w:r>
       <w:proofErr w:type="spellEnd"/>
       <w:r>
+        <w:rPr>
+          <w:color w:val="00B050"/>
+        </w:rPr>
         <w:t>/</w:t>
       </w:r>
       <w:r>
+        <w:rPr>
+          <w:color w:val="00B050"/>
+        </w:rPr>
         <w:t>Problems/</w:t>
       </w:r>
       <w:proofErr w:type="spellStart"/>
       <w:r>
+        <w:rPr>
+          <w:color w:val="00B050"/>
+        </w:rPr>
         <w:t>All</w:t>
       </w:r>
       <w:proofErr w:type="gramStart"/>
       <w:r>
+        <w:rPr>
+          <w:color w:val="00B050"/>
+        </w:rPr>
         <w:t>?ExamID</w:t>
       </w:r>
       <w:proofErr w:type="spellEnd"/>
       <w:proofErr w:type="gramEnd"/>
       <w:r>
+        <w:rPr>
+          <w:color w:val="00B050"/>
+        </w:rPr>
         <w:t>=x</w:t>
       </w:r>
       <w:r>
+        <w:rPr>
+          <w:color w:val="00B050"/>
+        </w:rPr>
         <w:t xml:space="preserve"> ???</w:t>
       </w:r>
     </w:p>
     <w:p>
-      <w:r>
+      <w:pPr>
+        <w:rPr>
+          <w:color w:val="00B050"/>
+        </w:rPr>
+      </w:pPr>
+      <w:r>
+        <w:rPr>
+          <w:color w:val="00B050"/>
+        </w:rPr>
         <w:t xml:space="preserve">GET </w:t>
       </w:r>
       <w:proofErr w:type="spellStart"/>
       <w:r>
+        <w:rPr>
+          <w:color w:val="00B050"/>
+        </w:rPr>
         <w:t>api</w:t>
       </w:r>
       <w:proofErr w:type="spellEnd"/>
       <w:r>
+        <w:rPr>
+          <w:color w:val="00B050"/>
+        </w:rPr>
         <w:t>/</w:t>
       </w:r>
       <w:r>
+        <w:rPr>
+          <w:color w:val="00B050"/>
+        </w:rPr>
         <w:t>Problems/</w:t>
       </w:r>
       <w:proofErr w:type="spellStart"/>
       <w:r>
+        <w:rPr>
+          <w:color w:val="00B050"/>
+        </w:rPr>
         <w:t>GetByID</w:t>
       </w:r>
       <w:proofErr w:type="spellEnd"/>
       <w:r>
+        <w:rPr>
+          <w:color w:val="00B050"/>
+        </w:rPr>
         <w:t xml:space="preserve">/ID </w:t>
       </w:r>
       <w:r>
-        <w:tab/>
-      </w:r>
-      <w:r>
-        <w:tab/>
-      </w:r>
-      <w:r>
+        <w:rPr>
+          <w:color w:val="00B050"/>
+        </w:rPr>
+        <w:tab/>
+      </w:r>
+      <w:r>
+        <w:rPr>
+          <w:color w:val="00B050"/>
+        </w:rPr>
+        <w:tab/>
+      </w:r>
+      <w:r>
+        <w:rPr>
+          <w:color w:val="00B050"/>
+        </w:rPr>
         <w:t>// returns the links as well</w:t>
       </w:r>
     </w:p>
@@ -305,188 +514,357 @@
       </w:r>
     </w:p>
     <w:p>
-      <w:r>
+      <w:pPr>
+        <w:rPr>
+          <w:color w:val="FFC000"/>
+        </w:rPr>
+      </w:pPr>
+      <w:r>
+        <w:rPr>
+          <w:color w:val="FFC000"/>
+        </w:rPr>
         <w:t xml:space="preserve">POST </w:t>
       </w:r>
       <w:proofErr w:type="spellStart"/>
       <w:r>
+        <w:rPr>
+          <w:color w:val="FFC000"/>
+        </w:rPr>
         <w:t>api</w:t>
       </w:r>
       <w:proofErr w:type="spellEnd"/>
       <w:r>
+        <w:rPr>
+          <w:color w:val="FFC000"/>
+        </w:rPr>
         <w:t>/</w:t>
       </w:r>
       <w:r>
+        <w:rPr>
+          <w:color w:val="FFC000"/>
+        </w:rPr>
         <w:t>Exams/</w:t>
       </w:r>
       <w:r>
+        <w:rPr>
+          <w:color w:val="FFC000"/>
+        </w:rPr>
         <w:t>Add</w:t>
       </w:r>
       <w:r>
-        <w:tab/>
-      </w:r>
-      <w:r>
-        <w:tab/>
-      </w:r>
-      <w:r>
-        <w:tab/>
-      </w:r>
-      <w:r>
+        <w:rPr>
+          <w:color w:val="FFC000"/>
+        </w:rPr>
+        <w:tab/>
+      </w:r>
+      <w:r>
+        <w:rPr>
+          <w:color w:val="FFC000"/>
+        </w:rPr>
+        <w:tab/>
+      </w:r>
+      <w:r>
+        <w:rPr>
+          <w:color w:val="FFC000"/>
+        </w:rPr>
+        <w:tab/>
+      </w:r>
+      <w:r>
+        <w:rPr>
+          <w:color w:val="FFC000"/>
+        </w:rPr>
         <w:t xml:space="preserve">// body: name, </w:t>
       </w:r>
       <w:proofErr w:type="spellStart"/>
       <w:r>
+        <w:rPr>
+          <w:color w:val="FFC000"/>
+        </w:rPr>
         <w:t>startTime</w:t>
       </w:r>
       <w:proofErr w:type="spellEnd"/>
       <w:r>
+        <w:rPr>
+          <w:color w:val="FFC000"/>
+        </w:rPr>
         <w:t xml:space="preserve">, </w:t>
       </w:r>
       <w:proofErr w:type="spellStart"/>
       <w:r>
+        <w:rPr>
+          <w:color w:val="FFC000"/>
+        </w:rPr>
         <w:t>endTime</w:t>
       </w:r>
       <w:proofErr w:type="spellEnd"/>
     </w:p>
     <w:p>
-      <w:r>
+      <w:pPr>
+        <w:rPr>
+          <w:color w:val="FFC000"/>
+        </w:rPr>
+      </w:pPr>
+      <w:r>
+        <w:rPr>
+          <w:color w:val="FFC000"/>
+        </w:rPr>
         <w:t xml:space="preserve">POST </w:t>
       </w:r>
       <w:proofErr w:type="spellStart"/>
       <w:r>
+        <w:rPr>
+          <w:color w:val="FFC000"/>
+        </w:rPr>
         <w:t>api</w:t>
       </w:r>
       <w:proofErr w:type="spellEnd"/>
       <w:r>
+        <w:rPr>
+          <w:color w:val="FFC000"/>
+        </w:rPr>
         <w:t>/</w:t>
       </w:r>
       <w:r>
+        <w:rPr>
+          <w:color w:val="FFC000"/>
+        </w:rPr>
         <w:t xml:space="preserve">Problems/Add </w:t>
       </w:r>
       <w:r>
-        <w:tab/>
-      </w:r>
-      <w:r>
-        <w:tab/>
-      </w:r>
-      <w:r>
+        <w:rPr>
+          <w:color w:val="FFC000"/>
+        </w:rPr>
+        <w:tab/>
+      </w:r>
+      <w:r>
+        <w:rPr>
+          <w:color w:val="FFC000"/>
+        </w:rPr>
+        <w:tab/>
+      </w:r>
+      <w:r>
+        <w:rPr>
+          <w:color w:val="FFC000"/>
+        </w:rPr>
         <w:t xml:space="preserve">// body: name, </w:t>
       </w:r>
       <w:proofErr w:type="spellStart"/>
       <w:r>
+        <w:rPr>
+          <w:color w:val="FFC000"/>
+        </w:rPr>
         <w:t>ExamId</w:t>
       </w:r>
       <w:proofErr w:type="spellEnd"/>
     </w:p>
     <w:p>
-      <w:r>
+      <w:pPr>
+        <w:rPr>
+          <w:color w:val="FF0000"/>
+        </w:rPr>
+      </w:pPr>
+      <w:r>
+        <w:rPr>
+          <w:color w:val="FF0000"/>
+        </w:rPr>
         <w:br/>
         <w:t xml:space="preserve">POST </w:t>
       </w:r>
       <w:proofErr w:type="spellStart"/>
       <w:r>
+        <w:rPr>
+          <w:color w:val="FF0000"/>
+        </w:rPr>
         <w:t>api</w:t>
       </w:r>
       <w:proofErr w:type="spellEnd"/>
       <w:r>
+        <w:rPr>
+          <w:color w:val="FF0000"/>
+        </w:rPr>
         <w:t>/</w:t>
       </w:r>
       <w:proofErr w:type="spellStart"/>
       <w:r>
+        <w:rPr>
+          <w:color w:val="FF0000"/>
+        </w:rPr>
         <w:t>DownloadPaths</w:t>
       </w:r>
       <w:proofErr w:type="spellEnd"/>
       <w:r>
+        <w:rPr>
+          <w:color w:val="FF0000"/>
+        </w:rPr>
         <w:t xml:space="preserve">/Add </w:t>
       </w:r>
       <w:r>
-        <w:tab/>
-      </w:r>
-      <w:r>
-        <w:tab/>
-      </w:r>
-      <w:r>
+        <w:rPr>
+          <w:color w:val="FF0000"/>
+        </w:rPr>
+        <w:tab/>
+      </w:r>
+      <w:r>
+        <w:rPr>
+          <w:color w:val="FF0000"/>
+        </w:rPr>
+        <w:tab/>
+      </w:r>
+      <w:r>
+        <w:rPr>
+          <w:color w:val="FF0000"/>
+        </w:rPr>
         <w:t xml:space="preserve">// body: message, link, </w:t>
       </w:r>
       <w:proofErr w:type="spellStart"/>
       <w:r>
+        <w:rPr>
+          <w:color w:val="FF0000"/>
+        </w:rPr>
         <w:t>ProblemId</w:t>
       </w:r>
       <w:proofErr w:type="spellEnd"/>
     </w:p>
     <w:p>
-      <w:r>
+      <w:pPr>
+        <w:rPr>
+          <w:color w:val="00B050"/>
+        </w:rPr>
+      </w:pPr>
+      <w:r>
+        <w:rPr>
+          <w:color w:val="00B050"/>
+        </w:rPr>
         <w:t xml:space="preserve">POST </w:t>
       </w:r>
       <w:proofErr w:type="spellStart"/>
       <w:r>
+        <w:rPr>
+          <w:color w:val="00B050"/>
+        </w:rPr>
         <w:t>api</w:t>
       </w:r>
       <w:proofErr w:type="spellEnd"/>
       <w:r>
+        <w:rPr>
+          <w:color w:val="00B050"/>
+        </w:rPr>
         <w:t>/</w:t>
       </w:r>
       <w:r>
+        <w:rPr>
+          <w:color w:val="00B050"/>
+        </w:rPr>
         <w:t xml:space="preserve">Comments/Add </w:t>
       </w:r>
       <w:r>
-        <w:tab/>
-      </w:r>
-      <w:r>
+        <w:rPr>
+          <w:color w:val="00B050"/>
+        </w:rPr>
+        <w:tab/>
+      </w:r>
+      <w:r>
+        <w:rPr>
+          <w:color w:val="00B050"/>
+        </w:rPr>
         <w:tab/>
         <w:t xml:space="preserve">// body: text, </w:t>
       </w:r>
       <w:proofErr w:type="spellStart"/>
       <w:r>
+        <w:rPr>
+          <w:color w:val="00B050"/>
+        </w:rPr>
         <w:t>ExamId</w:t>
       </w:r>
       <w:proofErr w:type="spellEnd"/>
     </w:p>
     <w:p>
-      <w:r>
+      <w:pPr>
+        <w:rPr>
+          <w:color w:val="00B050"/>
+        </w:rPr>
+      </w:pPr>
+      <w:r>
+        <w:rPr>
+          <w:color w:val="00B050"/>
+        </w:rPr>
         <w:t xml:space="preserve">PUT </w:t>
       </w:r>
       <w:proofErr w:type="spellStart"/>
       <w:r>
+        <w:rPr>
+          <w:color w:val="00B050"/>
+        </w:rPr>
         <w:t>api</w:t>
       </w:r>
       <w:proofErr w:type="spellEnd"/>
       <w:r>
+        <w:rPr>
+          <w:color w:val="00B050"/>
+        </w:rPr>
         <w:t>/</w:t>
       </w:r>
       <w:r>
+        <w:rPr>
+          <w:color w:val="00B050"/>
+        </w:rPr>
         <w:t>Exams/</w:t>
       </w:r>
       <w:proofErr w:type="spellStart"/>
       <w:r>
+        <w:rPr>
+          <w:color w:val="00B050"/>
+        </w:rPr>
         <w:t>AddUser</w:t>
       </w:r>
       <w:proofErr w:type="spellEnd"/>
       <w:r>
-        <w:tab/>
-      </w:r>
-      <w:r>
+        <w:rPr>
+          <w:color w:val="00B050"/>
+        </w:rPr>
+        <w:tab/>
+      </w:r>
+      <w:r>
+        <w:rPr>
+          <w:color w:val="00B050"/>
+        </w:rPr>
         <w:tab/>
         <w:t xml:space="preserve">// </w:t>
       </w:r>
       <w:proofErr w:type="spellStart"/>
       <w:r>
+        <w:rPr>
+          <w:color w:val="00B050"/>
+        </w:rPr>
         <w:t>bofy</w:t>
       </w:r>
       <w:proofErr w:type="spellEnd"/>
       <w:r>
+        <w:rPr>
+          <w:color w:val="00B050"/>
+        </w:rPr>
         <w:t xml:space="preserve">: </w:t>
       </w:r>
       <w:proofErr w:type="spellStart"/>
       <w:r>
+        <w:rPr>
+          <w:color w:val="00B050"/>
+        </w:rPr>
         <w:t>UserId</w:t>
       </w:r>
       <w:proofErr w:type="spellEnd"/>
       <w:r>
+        <w:rPr>
+          <w:color w:val="00B050"/>
+        </w:rPr>
         <w:t xml:space="preserve">, </w:t>
       </w:r>
       <w:proofErr w:type="spellStart"/>
       <w:r>
+        <w:rPr>
+          <w:color w:val="00B050"/>
+        </w:rPr>
         <w:t>ExamId</w:t>
       </w:r>
       <w:proofErr w:type="spellEnd"/>

</xml_diff>